<commit_message>
working on report + might add bonus features later on
</commit_message>
<xml_diff>
--- a/SW_Report.docx
+++ b/SW_Report.docx
@@ -4,263 +4,1460 @@
   <w:body>
     <w:p>
       <w:pPr>
-        <w:rPr>
+        <w:spacing w:after="120" w:line="240" w:lineRule="auto"/>
+        <w:ind w:right="46"/>
+        <w:jc w:val="center"/>
+        <w:rPr>
+          <w:rFonts w:cstheme="majorBidi"/>
+          <w:b/>
+          <w:bCs/>
+          <w:sz w:val="44"/>
+          <w:szCs w:val="44"/>
+        </w:rPr>
+      </w:pPr>
+      <w:bookmarkStart w:id="0" w:name="_Hlk173872162"/>
+      <w:bookmarkEnd w:id="0"/>
+    </w:p>
+    <w:p>
+      <w:pPr>
+        <w:spacing w:after="120" w:line="240" w:lineRule="auto"/>
+        <w:ind w:right="46"/>
+        <w:jc w:val="center"/>
+        <w:rPr>
+          <w:rFonts w:cstheme="majorBidi"/>
+          <w:b/>
+          <w:bCs/>
+          <w:sz w:val="44"/>
+          <w:szCs w:val="44"/>
+        </w:rPr>
+      </w:pPr>
+      <w:r>
+        <w:rPr>
+          <w:rFonts w:cstheme="majorBidi"/>
+          <w:b/>
+          <w:bCs/>
+          <w:sz w:val="44"/>
+          <w:szCs w:val="44"/>
+        </w:rPr>
+        <w:t>Princess Sumaya University for Technology</w:t>
+      </w:r>
+    </w:p>
+    <w:p>
+      <w:pPr>
+        <w:spacing w:after="120" w:line="240" w:lineRule="auto"/>
+        <w:ind w:right="46"/>
+        <w:jc w:val="center"/>
+        <w:rPr>
+          <w:rFonts w:cstheme="majorBidi"/>
+          <w:sz w:val="36"/>
+          <w:szCs w:val="36"/>
+        </w:rPr>
+      </w:pPr>
+      <w:r>
+        <w:rPr>
+          <w:rFonts w:cstheme="majorBidi"/>
+          <w:sz w:val="36"/>
+          <w:szCs w:val="36"/>
+        </w:rPr>
+        <w:t>King Abdullah II Faculty of Engineering</w:t>
+      </w:r>
+    </w:p>
+    <w:p>
+      <w:pPr>
+        <w:spacing w:after="120" w:line="240" w:lineRule="auto"/>
+        <w:ind w:right="46"/>
+        <w:jc w:val="center"/>
+        <w:rPr>
+          <w:rFonts w:cstheme="majorBidi"/>
+          <w:sz w:val="36"/>
+          <w:szCs w:val="36"/>
+        </w:rPr>
+      </w:pPr>
+      <w:r>
+        <w:rPr>
+          <w:rFonts w:cstheme="majorBidi"/>
+          <w:sz w:val="36"/>
+          <w:szCs w:val="36"/>
+        </w:rPr>
+        <w:t>Electrical Engineering Department</w:t>
+      </w:r>
+    </w:p>
+    <w:p>
+      <w:pPr>
+        <w:spacing w:after="120" w:line="240" w:lineRule="auto"/>
+        <w:ind w:right="46"/>
+        <w:jc w:val="center"/>
+        <w:rPr>
+          <w:rFonts w:cstheme="majorBidi"/>
+          <w:sz w:val="32"/>
+          <w:szCs w:val="32"/>
+        </w:rPr>
+      </w:pPr>
+    </w:p>
+    <w:p>
+      <w:pPr>
+        <w:spacing w:after="120" w:line="240" w:lineRule="auto"/>
+        <w:ind w:right="46"/>
+        <w:jc w:val="center"/>
+        <w:rPr>
+          <w:rFonts w:cstheme="majorBidi"/>
+          <w:sz w:val="32"/>
+          <w:szCs w:val="32"/>
+        </w:rPr>
+      </w:pPr>
+    </w:p>
+    <w:p>
+      <w:pPr>
+        <w:spacing w:after="0"/>
+        <w:jc w:val="center"/>
+        <w:rPr>
+          <w:rFonts w:cstheme="majorBidi"/>
+        </w:rPr>
+      </w:pPr>
+      <w:r>
+        <w:rPr>
+          <w:rFonts w:cstheme="majorBidi"/>
+          <w:noProof/>
+        </w:rPr>
+        <w:drawing>
+          <wp:inline distT="0" distB="0" distL="0" distR="0" wp14:anchorId="2C4FDDC7" wp14:editId="5CCAF1BF">
+            <wp:extent cx="2520244" cy="1981200"/>
+            <wp:effectExtent l="0" t="0" r="0" b="0"/>
+            <wp:docPr id="1" name="Picture 1"/>
+            <wp:cNvGraphicFramePr>
+              <a:graphicFrameLocks xmlns:a="http://schemas.openxmlformats.org/drawingml/2006/main" noChangeAspect="1"/>
+            </wp:cNvGraphicFramePr>
+            <a:graphic xmlns:a="http://schemas.openxmlformats.org/drawingml/2006/main">
+              <a:graphicData uri="http://schemas.openxmlformats.org/drawingml/2006/picture">
+                <pic:pic xmlns:pic="http://schemas.openxmlformats.org/drawingml/2006/picture">
+                  <pic:nvPicPr>
+                    <pic:cNvPr id="1" name="PSUT_Logo_Stacked_RGB.png"/>
+                    <pic:cNvPicPr/>
+                  </pic:nvPicPr>
+                  <pic:blipFill rotWithShape="1">
+                    <a:blip r:embed="rId8" cstate="print">
+                      <a:extLst>
+                        <a:ext uri="{28A0092B-C50C-407E-A947-70E740481C1C}">
+                          <a14:useLocalDpi xmlns:a14="http://schemas.microsoft.com/office/drawing/2010/main" val="0"/>
+                        </a:ext>
+                      </a:extLst>
+                    </a:blip>
+                    <a:srcRect b="34530"/>
+                    <a:stretch/>
+                  </pic:blipFill>
+                  <pic:spPr bwMode="auto">
+                    <a:xfrm>
+                      <a:off x="0" y="0"/>
+                      <a:ext cx="2520701" cy="1981559"/>
+                    </a:xfrm>
+                    <a:prstGeom prst="rect">
+                      <a:avLst/>
+                    </a:prstGeom>
+                    <a:ln>
+                      <a:noFill/>
+                    </a:ln>
+                    <a:extLst>
+                      <a:ext uri="{53640926-AAD7-44D8-BBD7-CCE9431645EC}">
+                        <a14:shadowObscured xmlns:a14="http://schemas.microsoft.com/office/drawing/2010/main"/>
+                      </a:ext>
+                    </a:extLst>
+                  </pic:spPr>
+                </pic:pic>
+              </a:graphicData>
+            </a:graphic>
+          </wp:inline>
+        </w:drawing>
+      </w:r>
+    </w:p>
+    <w:p>
+      <w:pPr>
+        <w:spacing w:after="0"/>
+        <w:jc w:val="center"/>
+        <w:rPr>
+          <w:rFonts w:cstheme="majorBidi"/>
+          <w:sz w:val="32"/>
+          <w:szCs w:val="32"/>
+        </w:rPr>
+      </w:pPr>
+    </w:p>
+    <w:p>
+      <w:pPr>
+        <w:spacing w:after="0"/>
+        <w:jc w:val="center"/>
+        <w:rPr>
+          <w:rFonts w:cstheme="majorBidi"/>
+          <w:sz w:val="32"/>
+          <w:szCs w:val="32"/>
+        </w:rPr>
+      </w:pPr>
+    </w:p>
+    <w:p>
+      <w:pPr>
+        <w:spacing w:after="0"/>
+        <w:jc w:val="center"/>
+        <w:rPr>
+          <w:rFonts w:cstheme="majorBidi"/>
+          <w:b/>
+          <w:bCs/>
+          <w:sz w:val="40"/>
+          <w:szCs w:val="40"/>
+          <w:u w:val="single"/>
+        </w:rPr>
+      </w:pPr>
+      <w:r>
+        <w:rPr>
+          <w:rFonts w:cstheme="majorBidi"/>
+          <w:b/>
+          <w:bCs/>
+          <w:sz w:val="40"/>
+          <w:szCs w:val="40"/>
+          <w:u w:val="single"/>
+        </w:rPr>
+        <w:t>Microprocessors</w:t>
+      </w:r>
+      <w:r>
+        <w:rPr>
+          <w:rFonts w:cstheme="majorBidi"/>
+          <w:b/>
+          <w:bCs/>
+          <w:sz w:val="40"/>
+          <w:szCs w:val="40"/>
+          <w:u w:val="single"/>
+        </w:rPr>
+        <w:t xml:space="preserve"> (</w:t>
+      </w:r>
+      <w:r>
+        <w:rPr>
+          <w:rFonts w:cstheme="majorBidi"/>
+          <w:b/>
+          <w:bCs/>
+          <w:sz w:val="40"/>
+          <w:szCs w:val="40"/>
+          <w:u w:val="single"/>
+        </w:rPr>
+        <w:t>22344</w:t>
+      </w:r>
+      <w:r>
+        <w:rPr>
+          <w:rFonts w:cstheme="majorBidi"/>
+          <w:b/>
+          <w:bCs/>
+          <w:sz w:val="40"/>
+          <w:szCs w:val="40"/>
+          <w:u w:val="single"/>
+        </w:rPr>
+        <w:t>)</w:t>
+      </w:r>
+    </w:p>
+    <w:p>
+      <w:pPr>
+        <w:spacing w:after="0"/>
+        <w:jc w:val="center"/>
+        <w:rPr>
+          <w:rFonts w:cstheme="majorBidi"/>
+          <w:b/>
+          <w:bCs/>
+          <w:sz w:val="40"/>
+          <w:szCs w:val="40"/>
+          <w:u w:val="single"/>
+        </w:rPr>
+      </w:pPr>
+      <w:r>
+        <w:rPr>
+          <w:rFonts w:cstheme="majorBidi"/>
+          <w:b/>
+          <w:bCs/>
+          <w:sz w:val="40"/>
+          <w:szCs w:val="40"/>
+          <w:u w:val="single"/>
+        </w:rPr>
+        <w:t>Software Quiz App Assembly</w:t>
+      </w:r>
+      <w:r>
+        <w:rPr>
+          <w:rFonts w:cstheme="majorBidi"/>
+          <w:b/>
+          <w:bCs/>
+          <w:sz w:val="40"/>
+          <w:szCs w:val="40"/>
+          <w:u w:val="single"/>
+        </w:rPr>
+        <w:t xml:space="preserve"> Project</w:t>
+      </w:r>
+    </w:p>
+    <w:p>
+      <w:pPr>
+        <w:spacing w:after="0"/>
+        <w:jc w:val="center"/>
+        <w:rPr>
+          <w:rFonts w:cstheme="majorBidi"/>
+          <w:sz w:val="32"/>
+          <w:szCs w:val="32"/>
+        </w:rPr>
+      </w:pPr>
+    </w:p>
+    <w:p>
+      <w:pPr>
+        <w:spacing w:after="0"/>
+        <w:jc w:val="center"/>
+        <w:rPr>
+          <w:rFonts w:cstheme="majorBidi"/>
+          <w:sz w:val="32"/>
+          <w:szCs w:val="32"/>
+        </w:rPr>
+      </w:pPr>
+    </w:p>
+    <w:p>
+      <w:pPr>
+        <w:spacing w:after="0"/>
+        <w:rPr>
+          <w:rFonts w:cstheme="majorBidi"/>
+          <w:sz w:val="32"/>
+          <w:szCs w:val="32"/>
+        </w:rPr>
+      </w:pPr>
+    </w:p>
+    <w:p>
+      <w:pPr>
+        <w:spacing w:after="0"/>
+        <w:rPr>
+          <w:rFonts w:asciiTheme="minorHAnsi" w:hAnsiTheme="minorHAnsi" w:cstheme="minorHAnsi"/>
+          <w:sz w:val="32"/>
+          <w:szCs w:val="32"/>
+        </w:rPr>
+      </w:pPr>
+    </w:p>
+    <w:p>
+      <w:pPr>
+        <w:spacing w:after="0"/>
+        <w:rPr>
+          <w:rFonts w:cstheme="majorBidi"/>
+          <w:sz w:val="32"/>
+          <w:szCs w:val="32"/>
+        </w:rPr>
+      </w:pPr>
+    </w:p>
+    <w:p>
+      <w:pPr>
+        <w:spacing w:after="0"/>
+        <w:jc w:val="center"/>
+        <w:rPr>
+          <w:rFonts w:cstheme="majorBidi"/>
+          <w:sz w:val="32"/>
+          <w:szCs w:val="32"/>
+        </w:rPr>
+      </w:pPr>
+    </w:p>
+    <w:p>
+      <w:pPr>
+        <w:spacing w:after="0"/>
+        <w:jc w:val="center"/>
+        <w:rPr>
+          <w:rFonts w:cstheme="majorBidi"/>
+          <w:sz w:val="32"/>
+          <w:szCs w:val="32"/>
+        </w:rPr>
+      </w:pPr>
+      <w:r>
+        <w:rPr>
+          <w:rFonts w:cstheme="majorBidi"/>
+          <w:b/>
+          <w:bCs/>
+          <w:sz w:val="32"/>
+          <w:szCs w:val="32"/>
+        </w:rPr>
+        <w:t>Author:</w:t>
+      </w:r>
+      <w:r>
+        <w:rPr>
+          <w:rFonts w:cstheme="majorBidi"/>
+          <w:sz w:val="32"/>
+          <w:szCs w:val="32"/>
+        </w:rPr>
+        <w:t xml:space="preserve"> Qais Jildeh (20210155)</w:t>
+      </w:r>
+    </w:p>
+    <w:p>
+      <w:pPr>
+        <w:spacing w:after="0"/>
+        <w:jc w:val="center"/>
+        <w:rPr>
+          <w:rFonts w:cstheme="majorBidi"/>
+          <w:sz w:val="32"/>
+          <w:szCs w:val="32"/>
+        </w:rPr>
+      </w:pPr>
+      <w:r>
+        <w:rPr>
+          <w:rFonts w:cstheme="majorBidi"/>
+          <w:b/>
+          <w:bCs/>
+          <w:sz w:val="32"/>
+          <w:szCs w:val="32"/>
+        </w:rPr>
+        <w:t>Supervisor:</w:t>
+      </w:r>
+      <w:r>
+        <w:rPr>
+          <w:rFonts w:cstheme="majorBidi"/>
+          <w:sz w:val="32"/>
+          <w:szCs w:val="32"/>
+        </w:rPr>
+        <w:t xml:space="preserve"> </w:t>
+      </w:r>
+      <w:r>
+        <w:rPr>
+          <w:rFonts w:cstheme="majorBidi"/>
+          <w:sz w:val="32"/>
+          <w:szCs w:val="32"/>
+        </w:rPr>
+        <w:t>Dr. Heba Abdel-Nabi</w:t>
+      </w:r>
+    </w:p>
+    <w:p>
+      <w:pPr>
+        <w:spacing w:after="0"/>
+        <w:jc w:val="center"/>
+        <w:rPr>
+          <w:rFonts w:cstheme="majorBidi"/>
           <w:sz w:val="28"/>
           <w:szCs w:val="28"/>
         </w:rPr>
       </w:pPr>
-      <w:r>
-        <w:rPr>
+    </w:p>
+    <w:p>
+      <w:pPr>
+        <w:spacing w:after="0"/>
+        <w:jc w:val="center"/>
+        <w:rPr>
+          <w:rFonts w:cstheme="majorBidi"/>
           <w:sz w:val="28"/>
           <w:szCs w:val="28"/>
         </w:rPr>
-        <w:t>Create a predefined list of 3 username-password pairs. The usernames must be based on your immediate family members’ names.</w:t>
-      </w:r>
-    </w:p>
-    <w:p>
-      <w:pPr>
-        <w:rPr>
+      </w:pPr>
+    </w:p>
+    <w:p>
+      <w:pPr>
+        <w:spacing w:after="0"/>
+        <w:jc w:val="center"/>
+        <w:rPr>
+          <w:rFonts w:cstheme="majorBidi"/>
+          <w:sz w:val="28"/>
+          <w:szCs w:val="28"/>
+        </w:rPr>
+      </w:pPr>
+    </w:p>
+    <w:p>
+      <w:pPr>
+        <w:spacing w:after="0"/>
+        <w:jc w:val="center"/>
+        <w:rPr>
+          <w:rFonts w:cstheme="majorBidi"/>
+          <w:sz w:val="28"/>
+          <w:szCs w:val="28"/>
+        </w:rPr>
+      </w:pPr>
+    </w:p>
+    <w:p>
+      <w:pPr>
+        <w:spacing w:after="0"/>
+        <w:rPr>
+          <w:rFonts w:cstheme="majorBidi"/>
+          <w:sz w:val="28"/>
+          <w:szCs w:val="28"/>
+        </w:rPr>
+      </w:pPr>
+    </w:p>
+    <w:p>
+      <w:pPr>
+        <w:jc w:val="center"/>
+        <w:rPr>
+          <w:rFonts w:cstheme="majorBidi"/>
           <w:lang w:val="en-GB"/>
         </w:rPr>
       </w:pPr>
       <w:r>
         <w:rPr>
-          <w:lang w:val="en-GB"/>
-        </w:rPr>
-        <w:t xml:space="preserve">    user1 </w:t>
-      </w:r>
+          <w:rFonts w:cstheme="majorBidi"/>
+          <w:i/>
+          <w:spacing w:val="30"/>
+          <w:sz w:val="28"/>
+          <w:szCs w:val="40"/>
+        </w:rPr>
+        <w:t>August 6, 2024</w:t>
+      </w:r>
+    </w:p>
+    <w:p>
+      <w:pPr>
+        <w:jc w:val="center"/>
+        <w:rPr>
+          <w:b/>
+          <w:bCs/>
+          <w:i/>
+          <w:iCs/>
+          <w:szCs w:val="24"/>
+        </w:rPr>
+      </w:pPr>
+      <w:r>
+        <w:rPr>
+          <w:b/>
+          <w:bCs/>
+          <w:i/>
+          <w:iCs/>
+          <w:szCs w:val="24"/>
+        </w:rPr>
+        <w:lastRenderedPageBreak/>
+        <w:t>Abstract</w:t>
+      </w:r>
+    </w:p>
+    <w:p>
+      <w:pPr>
+        <w:rPr>
+          <w:i/>
+          <w:iCs/>
+        </w:rPr>
+      </w:pPr>
+      <w:r>
+        <w:rPr>
+          <w:i/>
+          <w:iCs/>
+        </w:rPr>
+        <w:t xml:space="preserve">This project deploys a variable Multiple-Choice Quiz </w:t>
+      </w:r>
+      <w:r>
+        <w:rPr>
+          <w:i/>
+          <w:iCs/>
+        </w:rPr>
+        <w:t>Application</w:t>
+      </w:r>
+      <w:r>
+        <w:rPr>
+          <w:i/>
+          <w:iCs/>
+        </w:rPr>
+        <w:t xml:space="preserve"> in 8086 assembly language with user login, randomly sorted questions, and scoring. Users are verified through preassigned credentials, respond dynamically requested questions on the selected subject matter, and get instant feedback. The solution focuses on modular design, memory management, and interrupt-based I/O, demonstrating deployed low-level programming to interactive software.</w:t>
+      </w:r>
+    </w:p>
+    <w:sdt>
+      <w:sdtPr>
+        <w:id w:val="1690796373"/>
+        <w:docPartObj>
+          <w:docPartGallery w:val="Table of Contents"/>
+          <w:docPartUnique/>
+        </w:docPartObj>
+      </w:sdtPr>
+      <w:sdtEndPr>
+        <w:rPr>
+          <w:noProof/>
+        </w:rPr>
+      </w:sdtEndPr>
+      <w:sdtContent>
+        <w:p>
+          <w:pPr>
+            <w:rPr>
+              <w:b/>
+              <w:bCs/>
+              <w:sz w:val="28"/>
+              <w:szCs w:val="28"/>
+              <w:u w:val="single"/>
+            </w:rPr>
+          </w:pPr>
+          <w:r>
+            <w:rPr>
+              <w:b/>
+              <w:bCs/>
+              <w:sz w:val="28"/>
+              <w:szCs w:val="28"/>
+              <w:u w:val="single"/>
+            </w:rPr>
+            <w:t>Table of Contents</w:t>
+          </w:r>
+        </w:p>
+        <w:p>
+          <w:pPr>
+            <w:pStyle w:val="TOC2"/>
+            <w:tabs>
+              <w:tab w:val="right" w:leader="dot" w:pos="10790"/>
+            </w:tabs>
+            <w:rPr>
+              <w:rFonts w:asciiTheme="minorHAnsi" w:eastAsiaTheme="minorEastAsia" w:hAnsiTheme="minorHAnsi"/>
+              <w:noProof/>
+              <w:kern w:val="2"/>
+              <w:szCs w:val="24"/>
+              <w:lang w:val="en-GB" w:eastAsia="en-GB"/>
+              <w14:ligatures w14:val="standardContextual"/>
+            </w:rPr>
+          </w:pPr>
+          <w:r>
+            <w:fldChar w:fldCharType="begin"/>
+          </w:r>
+          <w:r>
+            <w:instrText xml:space="preserve"> TOC \o "1-3" \h \z \u </w:instrText>
+          </w:r>
+          <w:r>
+            <w:fldChar w:fldCharType="separate"/>
+          </w:r>
+          <w:hyperlink w:anchor="_Toc197895544" w:history="1">
+            <w:r>
+              <w:rPr>
+                <w:rStyle w:val="Hyperlink"/>
+                <w:noProof/>
+              </w:rPr>
+              <w:t>Introduction</w:t>
+            </w:r>
+            <w:r>
+              <w:rPr>
+                <w:noProof/>
+                <w:webHidden/>
+              </w:rPr>
+              <w:tab/>
+            </w:r>
+            <w:r>
+              <w:rPr>
+                <w:noProof/>
+                <w:webHidden/>
+              </w:rPr>
+              <w:fldChar w:fldCharType="begin"/>
+            </w:r>
+            <w:r>
+              <w:rPr>
+                <w:noProof/>
+                <w:webHidden/>
+              </w:rPr>
+              <w:instrText xml:space="preserve"> PAGEREF _Toc197895544 \h </w:instrText>
+            </w:r>
+            <w:r>
+              <w:rPr>
+                <w:noProof/>
+                <w:webHidden/>
+              </w:rPr>
+            </w:r>
+            <w:r>
+              <w:rPr>
+                <w:noProof/>
+                <w:webHidden/>
+              </w:rPr>
+              <w:fldChar w:fldCharType="separate"/>
+            </w:r>
+            <w:r>
+              <w:rPr>
+                <w:noProof/>
+                <w:webHidden/>
+              </w:rPr>
+              <w:t>1</w:t>
+            </w:r>
+            <w:r>
+              <w:rPr>
+                <w:noProof/>
+                <w:webHidden/>
+              </w:rPr>
+              <w:fldChar w:fldCharType="end"/>
+            </w:r>
+          </w:hyperlink>
+        </w:p>
+        <w:p>
+          <w:pPr>
+            <w:pStyle w:val="TOC3"/>
+            <w:tabs>
+              <w:tab w:val="right" w:leader="dot" w:pos="10790"/>
+            </w:tabs>
+            <w:rPr>
+              <w:rFonts w:asciiTheme="minorHAnsi" w:eastAsiaTheme="minorEastAsia" w:hAnsiTheme="minorHAnsi"/>
+              <w:noProof/>
+              <w:kern w:val="2"/>
+              <w:szCs w:val="24"/>
+              <w:lang w:val="en-GB" w:eastAsia="en-GB"/>
+              <w14:ligatures w14:val="standardContextual"/>
+            </w:rPr>
+          </w:pPr>
+          <w:hyperlink w:anchor="_Toc197895545" w:history="1">
+            <w:r>
+              <w:rPr>
+                <w:rStyle w:val="Hyperlink"/>
+                <w:noProof/>
+              </w:rPr>
+              <w:t>Requirements</w:t>
+            </w:r>
+            <w:r>
+              <w:rPr>
+                <w:noProof/>
+                <w:webHidden/>
+              </w:rPr>
+              <w:tab/>
+            </w:r>
+            <w:r>
+              <w:rPr>
+                <w:noProof/>
+                <w:webHidden/>
+              </w:rPr>
+              <w:fldChar w:fldCharType="begin"/>
+            </w:r>
+            <w:r>
+              <w:rPr>
+                <w:noProof/>
+                <w:webHidden/>
+              </w:rPr>
+              <w:instrText xml:space="preserve"> PAGEREF _Toc197895545 \h </w:instrText>
+            </w:r>
+            <w:r>
+              <w:rPr>
+                <w:noProof/>
+                <w:webHidden/>
+              </w:rPr>
+            </w:r>
+            <w:r>
+              <w:rPr>
+                <w:noProof/>
+                <w:webHidden/>
+              </w:rPr>
+              <w:fldChar w:fldCharType="separate"/>
+            </w:r>
+            <w:r>
+              <w:rPr>
+                <w:noProof/>
+                <w:webHidden/>
+              </w:rPr>
+              <w:t>1</w:t>
+            </w:r>
+            <w:r>
+              <w:rPr>
+                <w:noProof/>
+                <w:webHidden/>
+              </w:rPr>
+              <w:fldChar w:fldCharType="end"/>
+            </w:r>
+          </w:hyperlink>
+        </w:p>
+        <w:p>
+          <w:pPr>
+            <w:pStyle w:val="TOC2"/>
+            <w:tabs>
+              <w:tab w:val="right" w:leader="dot" w:pos="10790"/>
+            </w:tabs>
+            <w:rPr>
+              <w:rFonts w:asciiTheme="minorHAnsi" w:eastAsiaTheme="minorEastAsia" w:hAnsiTheme="minorHAnsi"/>
+              <w:noProof/>
+              <w:kern w:val="2"/>
+              <w:szCs w:val="24"/>
+              <w:lang w:val="en-GB" w:eastAsia="en-GB"/>
+              <w14:ligatures w14:val="standardContextual"/>
+            </w:rPr>
+          </w:pPr>
+          <w:hyperlink w:anchor="_Toc197895546" w:history="1">
+            <w:r>
+              <w:rPr>
+                <w:rStyle w:val="Hyperlink"/>
+                <w:noProof/>
+              </w:rPr>
+              <w:t>Procedure</w:t>
+            </w:r>
+            <w:r>
+              <w:rPr>
+                <w:noProof/>
+                <w:webHidden/>
+              </w:rPr>
+              <w:tab/>
+            </w:r>
+            <w:r>
+              <w:rPr>
+                <w:noProof/>
+                <w:webHidden/>
+              </w:rPr>
+              <w:fldChar w:fldCharType="begin"/>
+            </w:r>
+            <w:r>
+              <w:rPr>
+                <w:noProof/>
+                <w:webHidden/>
+              </w:rPr>
+              <w:instrText xml:space="preserve"> PAGEREF _Toc197895546 \h </w:instrText>
+            </w:r>
+            <w:r>
+              <w:rPr>
+                <w:noProof/>
+                <w:webHidden/>
+              </w:rPr>
+            </w:r>
+            <w:r>
+              <w:rPr>
+                <w:noProof/>
+                <w:webHidden/>
+              </w:rPr>
+              <w:fldChar w:fldCharType="separate"/>
+            </w:r>
+            <w:r>
+              <w:rPr>
+                <w:noProof/>
+                <w:webHidden/>
+              </w:rPr>
+              <w:t>1</w:t>
+            </w:r>
+            <w:r>
+              <w:rPr>
+                <w:noProof/>
+                <w:webHidden/>
+              </w:rPr>
+              <w:fldChar w:fldCharType="end"/>
+            </w:r>
+          </w:hyperlink>
+        </w:p>
+        <w:p>
+          <w:pPr>
+            <w:pStyle w:val="TOC2"/>
+            <w:tabs>
+              <w:tab w:val="right" w:leader="dot" w:pos="10790"/>
+            </w:tabs>
+            <w:rPr>
+              <w:rFonts w:asciiTheme="minorHAnsi" w:eastAsiaTheme="minorEastAsia" w:hAnsiTheme="minorHAnsi"/>
+              <w:noProof/>
+              <w:kern w:val="2"/>
+              <w:szCs w:val="24"/>
+              <w:lang w:val="en-GB" w:eastAsia="en-GB"/>
+              <w14:ligatures w14:val="standardContextual"/>
+            </w:rPr>
+          </w:pPr>
+          <w:hyperlink w:anchor="_Toc197895547" w:history="1">
+            <w:r>
+              <w:rPr>
+                <w:rStyle w:val="Hyperlink"/>
+                <w:noProof/>
+              </w:rPr>
+              <w:t>Results and Discussion</w:t>
+            </w:r>
+            <w:r>
+              <w:rPr>
+                <w:noProof/>
+                <w:webHidden/>
+              </w:rPr>
+              <w:tab/>
+            </w:r>
+            <w:r>
+              <w:rPr>
+                <w:noProof/>
+                <w:webHidden/>
+              </w:rPr>
+              <w:fldChar w:fldCharType="begin"/>
+            </w:r>
+            <w:r>
+              <w:rPr>
+                <w:noProof/>
+                <w:webHidden/>
+              </w:rPr>
+              <w:instrText xml:space="preserve"> PAGEREF _Toc197895547 \h </w:instrText>
+            </w:r>
+            <w:r>
+              <w:rPr>
+                <w:noProof/>
+                <w:webHidden/>
+              </w:rPr>
+            </w:r>
+            <w:r>
+              <w:rPr>
+                <w:noProof/>
+                <w:webHidden/>
+              </w:rPr>
+              <w:fldChar w:fldCharType="separate"/>
+            </w:r>
+            <w:r>
+              <w:rPr>
+                <w:noProof/>
+                <w:webHidden/>
+              </w:rPr>
+              <w:t>2</w:t>
+            </w:r>
+            <w:r>
+              <w:rPr>
+                <w:noProof/>
+                <w:webHidden/>
+              </w:rPr>
+              <w:fldChar w:fldCharType="end"/>
+            </w:r>
+          </w:hyperlink>
+        </w:p>
+        <w:p>
+          <w:pPr>
+            <w:pStyle w:val="TOC2"/>
+            <w:tabs>
+              <w:tab w:val="right" w:leader="dot" w:pos="10790"/>
+            </w:tabs>
+            <w:rPr>
+              <w:rFonts w:asciiTheme="minorHAnsi" w:eastAsiaTheme="minorEastAsia" w:hAnsiTheme="minorHAnsi"/>
+              <w:noProof/>
+              <w:kern w:val="2"/>
+              <w:szCs w:val="24"/>
+              <w:lang w:val="en-GB" w:eastAsia="en-GB"/>
+              <w14:ligatures w14:val="standardContextual"/>
+            </w:rPr>
+          </w:pPr>
+          <w:hyperlink w:anchor="_Toc197895548" w:history="1">
+            <w:r>
+              <w:rPr>
+                <w:rStyle w:val="Hyperlink"/>
+                <w:noProof/>
+              </w:rPr>
+              <w:t>Conclusion</w:t>
+            </w:r>
+            <w:r>
+              <w:rPr>
+                <w:noProof/>
+                <w:webHidden/>
+              </w:rPr>
+              <w:tab/>
+            </w:r>
+            <w:r>
+              <w:rPr>
+                <w:noProof/>
+                <w:webHidden/>
+              </w:rPr>
+              <w:fldChar w:fldCharType="begin"/>
+            </w:r>
+            <w:r>
+              <w:rPr>
+                <w:noProof/>
+                <w:webHidden/>
+              </w:rPr>
+              <w:instrText xml:space="preserve"> PAGEREF _Toc197895548 \h </w:instrText>
+            </w:r>
+            <w:r>
+              <w:rPr>
+                <w:noProof/>
+                <w:webHidden/>
+              </w:rPr>
+            </w:r>
+            <w:r>
+              <w:rPr>
+                <w:noProof/>
+                <w:webHidden/>
+              </w:rPr>
+              <w:fldChar w:fldCharType="separate"/>
+            </w:r>
+            <w:r>
+              <w:rPr>
+                <w:noProof/>
+                <w:webHidden/>
+              </w:rPr>
+              <w:t>2</w:t>
+            </w:r>
+            <w:r>
+              <w:rPr>
+                <w:noProof/>
+                <w:webHidden/>
+              </w:rPr>
+              <w:fldChar w:fldCharType="end"/>
+            </w:r>
+          </w:hyperlink>
+        </w:p>
+        <w:p>
+          <w:pPr>
+            <w:pStyle w:val="TOC2"/>
+            <w:tabs>
+              <w:tab w:val="right" w:leader="dot" w:pos="10790"/>
+            </w:tabs>
+            <w:rPr>
+              <w:rFonts w:asciiTheme="minorHAnsi" w:eastAsiaTheme="minorEastAsia" w:hAnsiTheme="minorHAnsi"/>
+              <w:noProof/>
+              <w:kern w:val="2"/>
+              <w:szCs w:val="24"/>
+              <w:lang w:val="en-GB" w:eastAsia="en-GB"/>
+              <w14:ligatures w14:val="standardContextual"/>
+            </w:rPr>
+          </w:pPr>
+          <w:hyperlink w:anchor="_Toc197895549" w:history="1">
+            <w:r>
+              <w:rPr>
+                <w:rStyle w:val="Hyperlink"/>
+                <w:noProof/>
+              </w:rPr>
+              <w:t>References</w:t>
+            </w:r>
+            <w:r>
+              <w:rPr>
+                <w:noProof/>
+                <w:webHidden/>
+              </w:rPr>
+              <w:tab/>
+            </w:r>
+            <w:r>
+              <w:rPr>
+                <w:noProof/>
+                <w:webHidden/>
+              </w:rPr>
+              <w:fldChar w:fldCharType="begin"/>
+            </w:r>
+            <w:r>
+              <w:rPr>
+                <w:noProof/>
+                <w:webHidden/>
+              </w:rPr>
+              <w:instrText xml:space="preserve"> PAGEREF _Toc197895549 \h </w:instrText>
+            </w:r>
+            <w:r>
+              <w:rPr>
+                <w:noProof/>
+                <w:webHidden/>
+              </w:rPr>
+            </w:r>
+            <w:r>
+              <w:rPr>
+                <w:noProof/>
+                <w:webHidden/>
+              </w:rPr>
+              <w:fldChar w:fldCharType="separate"/>
+            </w:r>
+            <w:r>
+              <w:rPr>
+                <w:noProof/>
+                <w:webHidden/>
+              </w:rPr>
+              <w:t>2</w:t>
+            </w:r>
+            <w:r>
+              <w:rPr>
+                <w:noProof/>
+                <w:webHidden/>
+              </w:rPr>
+              <w:fldChar w:fldCharType="end"/>
+            </w:r>
+          </w:hyperlink>
+        </w:p>
+        <w:p>
+          <w:r>
+            <w:rPr>
+              <w:noProof/>
+            </w:rPr>
+            <w:fldChar w:fldCharType="end"/>
+          </w:r>
+        </w:p>
+      </w:sdtContent>
+    </w:sdt>
+    <w:p>
+      <w:pPr>
+        <w:rPr>
+          <w:sz w:val="28"/>
+          <w:szCs w:val="28"/>
+        </w:rPr>
+      </w:pPr>
+      <w:r>
+        <w:rPr>
+          <w:sz w:val="28"/>
+          <w:szCs w:val="28"/>
+        </w:rPr>
+        <w:fldChar w:fldCharType="begin"/>
+      </w:r>
+      <w:r>
+        <w:rPr>
+          <w:sz w:val="28"/>
+          <w:szCs w:val="28"/>
+        </w:rPr>
+        <w:instrText xml:space="preserve"> TOC \h \z \c "Figure" </w:instrText>
+      </w:r>
+      <w:r>
+        <w:rPr>
+          <w:sz w:val="28"/>
+          <w:szCs w:val="28"/>
+        </w:rPr>
+        <w:fldChar w:fldCharType="separate"/>
+      </w:r>
+      <w:r>
+        <w:rPr>
+          <w:noProof/>
+          <w:sz w:val="28"/>
+          <w:szCs w:val="28"/>
+        </w:rPr>
+        <w:t>No table of figures entries found.</w:t>
+      </w:r>
+      <w:r>
+        <w:rPr>
+          <w:sz w:val="28"/>
+          <w:szCs w:val="28"/>
+        </w:rPr>
+        <w:fldChar w:fldCharType="end"/>
+      </w:r>
+    </w:p>
+    <w:p>
+      <w:pPr>
+        <w:rPr>
+          <w:sz w:val="28"/>
+          <w:szCs w:val="28"/>
+        </w:rPr>
+      </w:pPr>
+    </w:p>
+    <w:p>
+      <w:pPr>
+        <w:pStyle w:val="Heading2"/>
+      </w:pPr>
+      <w:bookmarkStart w:id="1" w:name="_Toc197895544"/>
+      <w:r>
+        <w:t>Introduction</w:t>
+      </w:r>
+      <w:bookmarkEnd w:id="1"/>
+    </w:p>
+    <w:p>
+      <w:pPr>
+        <w:rPr>
+          <w:sz w:val="22"/>
+        </w:rPr>
+      </w:pPr>
+      <w:r>
+        <w:t xml:space="preserve">This project creates an </w:t>
+      </w:r>
+      <w:r>
+        <w:t>8086-assembly</w:t>
+      </w:r>
+      <w:r>
+        <w:t xml:space="preserve"> language customizable quiz game with user authentication, dynamic question shuffling, and scoring. Based on modular procedures as its basic structure, it exhibits effective memory management and input handling in real-time, demonstrating real-world uses of low-level programming for interactive systems.</w:t>
+      </w:r>
+    </w:p>
+    <w:p>
+      <w:pPr>
+        <w:pStyle w:val="Heading3"/>
+      </w:pPr>
+      <w:bookmarkStart w:id="2" w:name="_Toc197895545"/>
+      <w:r>
+        <w:t>Requirements</w:t>
+      </w:r>
+      <w:bookmarkEnd w:id="2"/>
+    </w:p>
+    <w:p>
+      <w:pPr>
+        <w:pStyle w:val="ListParagraph"/>
+        <w:numPr>
+          <w:ilvl w:val="0"/>
+          <w:numId w:val="2"/>
+        </w:numPr>
+      </w:pPr>
+      <w:r>
+        <w:t>User Authentication: Develop a login system with predefined credentials and a 3-attempt limit.</w:t>
+      </w:r>
+    </w:p>
+    <w:p>
+      <w:pPr>
+        <w:pStyle w:val="ListParagraph"/>
+        <w:numPr>
+          <w:ilvl w:val="0"/>
+          <w:numId w:val="2"/>
+        </w:numPr>
+      </w:pPr>
+      <w:r>
+        <w:t>Dynamic Question Handling: Load, shuffle, and display 4 MCQs on a user-chosen topic.</w:t>
+      </w:r>
+    </w:p>
+    <w:p>
+      <w:pPr>
+        <w:pStyle w:val="ListParagraph"/>
+        <w:numPr>
+          <w:ilvl w:val="0"/>
+          <w:numId w:val="2"/>
+        </w:numPr>
+      </w:pPr>
+      <w:r>
+        <w:t>Scoring System: Calculate and display user scores</w:t>
+      </w:r>
+      <w:r>
+        <w:t>.</w:t>
+      </w:r>
+    </w:p>
+    <w:p>
+      <w:pPr>
+        <w:pStyle w:val="ListParagraph"/>
+        <w:numPr>
+          <w:ilvl w:val="0"/>
+          <w:numId w:val="2"/>
+        </w:numPr>
+      </w:pPr>
+      <w:r>
+        <w:t>Modular Design: Organize code into reusable procedures and analyze performance efficiency.</w:t>
+      </w:r>
+    </w:p>
+    <w:p/>
+    <w:p>
+      <w:pPr>
+        <w:pStyle w:val="Heading2"/>
+      </w:pPr>
+      <w:bookmarkStart w:id="3" w:name="_Toc197895546"/>
+      <w:r>
+        <w:t>Procedure</w:t>
+      </w:r>
+      <w:bookmarkEnd w:id="3"/>
+    </w:p>
+    <w:p>
+      <w:r>
+        <w:t>The quiz a</w:t>
+      </w:r>
+    </w:p>
+    <w:p/>
+    <w:p>
+      <w:pPr>
+        <w:pStyle w:val="Heading2"/>
+      </w:pPr>
+      <w:bookmarkStart w:id="4" w:name="_Toc197895547"/>
+      <w:r>
+        <w:t>Results and Discussion</w:t>
+      </w:r>
+      <w:bookmarkEnd w:id="4"/>
+    </w:p>
+    <w:p>
       <w:proofErr w:type="spellStart"/>
       <w:r>
-        <w:rPr>
-          <w:lang w:val="en-GB"/>
-        </w:rPr>
-        <w:t>db</w:t>
+        <w:t>dsafasf</w:t>
       </w:r>
       <w:proofErr w:type="spellEnd"/>
-      <w:r>
-        <w:rPr>
-          <w:lang w:val="en-GB"/>
-        </w:rPr>
-        <w:t xml:space="preserve"> "Qais$"  </w:t>
-      </w:r>
-    </w:p>
-    <w:p>
-      <w:pPr>
-        <w:rPr>
-          <w:lang w:val="en-GB"/>
-        </w:rPr>
-      </w:pPr>
-      <w:r>
-        <w:rPr>
-          <w:lang w:val="en-GB"/>
-        </w:rPr>
-        <w:t xml:space="preserve">    pass1 </w:t>
-      </w:r>
-      <w:proofErr w:type="spellStart"/>
-      <w:r>
-        <w:rPr>
-          <w:lang w:val="en-GB"/>
-        </w:rPr>
-        <w:t>db</w:t>
-      </w:r>
-      <w:proofErr w:type="spellEnd"/>
-      <w:r>
-        <w:rPr>
-          <w:lang w:val="en-GB"/>
-        </w:rPr>
-        <w:t xml:space="preserve"> "CPU/q/$"</w:t>
-      </w:r>
-    </w:p>
-    <w:p>
-      <w:pPr>
-        <w:rPr>
-          <w:lang w:val="en-GB"/>
-        </w:rPr>
-      </w:pPr>
-      <w:r>
-        <w:rPr>
-          <w:lang w:val="en-GB"/>
-        </w:rPr>
-        <w:t xml:space="preserve">    user2 </w:t>
-      </w:r>
-      <w:proofErr w:type="spellStart"/>
-      <w:r>
-        <w:rPr>
-          <w:lang w:val="en-GB"/>
-        </w:rPr>
-        <w:t>db</w:t>
-      </w:r>
-      <w:proofErr w:type="spellEnd"/>
-      <w:r>
-        <w:rPr>
-          <w:lang w:val="en-GB"/>
-        </w:rPr>
-        <w:t xml:space="preserve"> "Bassem$"  </w:t>
-      </w:r>
-    </w:p>
-    <w:p>
-      <w:pPr>
-        <w:rPr>
-          <w:lang w:val="en-GB"/>
-        </w:rPr>
-      </w:pPr>
-      <w:r>
-        <w:rPr>
-          <w:lang w:val="en-GB"/>
-        </w:rPr>
-        <w:t xml:space="preserve">    pass2 </w:t>
-      </w:r>
-      <w:proofErr w:type="spellStart"/>
-      <w:r>
-        <w:rPr>
-          <w:lang w:val="en-GB"/>
-        </w:rPr>
-        <w:t>db</w:t>
-      </w:r>
-      <w:proofErr w:type="spellEnd"/>
-      <w:r>
-        <w:rPr>
-          <w:lang w:val="en-GB"/>
-        </w:rPr>
-        <w:t xml:space="preserve"> "ALU/b/$"</w:t>
-      </w:r>
-    </w:p>
-    <w:p>
-      <w:pPr>
-        <w:rPr>
-          <w:lang w:val="en-GB"/>
-        </w:rPr>
-      </w:pPr>
-      <w:r>
-        <w:rPr>
-          <w:lang w:val="en-GB"/>
-        </w:rPr>
-        <w:t xml:space="preserve">    user3 </w:t>
-      </w:r>
-      <w:proofErr w:type="spellStart"/>
-      <w:r>
-        <w:rPr>
-          <w:lang w:val="en-GB"/>
-        </w:rPr>
-        <w:t>db</w:t>
-      </w:r>
-      <w:proofErr w:type="spellEnd"/>
-      <w:r>
-        <w:rPr>
-          <w:lang w:val="en-GB"/>
-        </w:rPr>
-        <w:t xml:space="preserve"> "Hanna$"  </w:t>
-      </w:r>
-    </w:p>
-    <w:p>
-      <w:pPr>
-        <w:rPr>
-          <w:lang w:val="en-GB"/>
-        </w:rPr>
-      </w:pPr>
-      <w:r>
-        <w:rPr>
-          <w:lang w:val="en-GB"/>
-        </w:rPr>
-        <w:t xml:space="preserve">    pass3 </w:t>
-      </w:r>
-      <w:proofErr w:type="spellStart"/>
-      <w:r>
-        <w:rPr>
-          <w:lang w:val="en-GB"/>
-        </w:rPr>
-        <w:t>db</w:t>
-      </w:r>
-      <w:proofErr w:type="spellEnd"/>
-      <w:r>
-        <w:rPr>
-          <w:lang w:val="en-GB"/>
-        </w:rPr>
-        <w:t xml:space="preserve"> "GPU/h/$"</w:t>
-      </w:r>
-    </w:p>
-    <w:p>
-      <w:pPr>
-        <w:rPr>
-          <w:lang w:val="en-GB"/>
-        </w:rPr>
-      </w:pPr>
-    </w:p>
-    <w:p>
-      <w:pPr>
-        <w:rPr>
-          <w:lang w:val="en-GB"/>
-        </w:rPr>
-      </w:pPr>
-      <w:r>
-        <w:rPr>
-          <w:lang w:val="en-GB"/>
-        </w:rPr>
-        <w:t>;    mov ah, 09          ; store in ah 0x09 to print strings</w:t>
-      </w:r>
-    </w:p>
-    <w:p>
-      <w:pPr>
-        <w:rPr>
-          <w:lang w:val="en-GB"/>
-        </w:rPr>
-      </w:pPr>
-      <w:r>
-        <w:rPr>
-          <w:lang w:val="en-GB"/>
-        </w:rPr>
-        <w:t xml:space="preserve">;    mov dx, offset </w:t>
-      </w:r>
-      <w:proofErr w:type="spellStart"/>
-      <w:r>
-        <w:rPr>
-          <w:lang w:val="en-GB"/>
-        </w:rPr>
-        <w:t>endl</w:t>
-      </w:r>
-      <w:proofErr w:type="spellEnd"/>
-      <w:r>
-        <w:rPr>
-          <w:lang w:val="en-GB"/>
-        </w:rPr>
-        <w:t xml:space="preserve"> ; offset operator gives </w:t>
-      </w:r>
-      <w:proofErr w:type="spellStart"/>
-      <w:r>
-        <w:rPr>
-          <w:lang w:val="en-GB"/>
-        </w:rPr>
-        <w:t>begining</w:t>
-      </w:r>
-      <w:proofErr w:type="spellEnd"/>
-      <w:r>
-        <w:rPr>
-          <w:lang w:val="en-GB"/>
-        </w:rPr>
-        <w:t xml:space="preserve"> of the string</w:t>
-      </w:r>
-    </w:p>
-    <w:p>
-      <w:pPr>
-        <w:rPr>
-          <w:lang w:val="en-GB"/>
-        </w:rPr>
-      </w:pPr>
-      <w:r>
-        <w:rPr>
-          <w:lang w:val="en-GB"/>
-        </w:rPr>
-        <w:t>;    int 21h</w:t>
-      </w:r>
+    </w:p>
+    <w:p/>
+    <w:p>
+      <w:pPr>
+        <w:pStyle w:val="Heading2"/>
+      </w:pPr>
+      <w:bookmarkStart w:id="5" w:name="_Toc197895548"/>
+      <w:r>
+        <w:t>Conclusion</w:t>
+      </w:r>
+      <w:bookmarkEnd w:id="5"/>
+    </w:p>
+    <w:p>
+      <w:pPr>
+        <w:rPr>
+          <w:szCs w:val="24"/>
+        </w:rPr>
+      </w:pPr>
+      <w:r>
+        <w:rPr>
+          <w:szCs w:val="24"/>
+        </w:rPr>
+        <w:t>This project implemented an MCQ Quiz Game in 8086 assembly with customizable functionality, with successful key features: a safe 3-attempts login mechanism based on family-based credentials, dynamic shuffling of 4 Cars-themed questions, case-insensitive answer checking, and real-time score update with feedback. Modular code structure was optimized for efficiency, with greater emphasis placed on hardware interaction and resource handling, while demonstrating real-world applications of low-level programming in designing interactive systems.</w:t>
+      </w:r>
+    </w:p>
+    <w:p>
+      <w:pPr>
+        <w:rPr>
+          <w:sz w:val="28"/>
+          <w:szCs w:val="28"/>
+        </w:rPr>
+      </w:pPr>
+    </w:p>
+    <w:p>
+      <w:pPr>
+        <w:pStyle w:val="Heading2"/>
+      </w:pPr>
+      <w:bookmarkStart w:id="6" w:name="_Toc197895549"/>
+      <w:r>
+        <w:t>References</w:t>
+      </w:r>
+      <w:bookmarkEnd w:id="6"/>
+    </w:p>
+    <w:p>
+      <w:pPr>
+        <w:rPr>
+          <w:sz w:val="18"/>
+          <w:szCs w:val="18"/>
+        </w:rPr>
+      </w:pPr>
+      <w:hyperlink r:id="rId9" w:history="1">
+        <w:r>
+          <w:rPr>
+            <w:rStyle w:val="Hyperlink"/>
+            <w:rFonts w:cstheme="majorBidi"/>
+            <w:sz w:val="22"/>
+          </w:rPr>
+          <w:t>https://www.tutorialspoint.com/microprocessor/microprocessor_8086_instruction_sets.htm</w:t>
+        </w:r>
+      </w:hyperlink>
+    </w:p>
+    <w:p>
+      <w:pPr>
+        <w:rPr>
+          <w:sz w:val="18"/>
+          <w:szCs w:val="18"/>
+        </w:rPr>
+      </w:pPr>
+      <w:hyperlink r:id="rId10" w:history="1">
+        <w:r>
+          <w:rPr>
+            <w:rStyle w:val="Hyperlink"/>
+            <w:rFonts w:cstheme="majorBidi"/>
+            <w:sz w:val="22"/>
+          </w:rPr>
+          <w:t>https://yassinebridi.github.io/asm-docs/8086_bios_and_dos_interrupts.html#int21h</w:t>
+        </w:r>
+      </w:hyperlink>
+    </w:p>
+    <w:p>
+      <w:pPr>
+        <w:rPr>
+          <w:sz w:val="18"/>
+          <w:szCs w:val="18"/>
+        </w:rPr>
+      </w:pPr>
+      <w:hyperlink r:id="rId11" w:history="1">
+        <w:r>
+          <w:rPr>
+            <w:rStyle w:val="Hyperlink"/>
+            <w:rFonts w:cstheme="majorBidi"/>
+            <w:sz w:val="22"/>
+          </w:rPr>
+          <w:t>https://yassinebridi.github.io/asm-docs/8086_bios_and_dos_interrupts.html</w:t>
+        </w:r>
+      </w:hyperlink>
+    </w:p>
+    <w:p>
+      <w:pPr>
+        <w:rPr>
+          <w:sz w:val="28"/>
+          <w:szCs w:val="28"/>
+        </w:rPr>
+      </w:pPr>
+    </w:p>
+    <w:p>
+      <w:pPr>
+        <w:rPr>
+          <w:sz w:val="28"/>
+          <w:szCs w:val="28"/>
+        </w:rPr>
+      </w:pPr>
+    </w:p>
+    <w:p>
+      <w:pPr>
+        <w:rPr>
+          <w:sz w:val="28"/>
+          <w:szCs w:val="28"/>
+        </w:rPr>
+      </w:pPr>
     </w:p>
     <w:sectPr>
+      <w:footerReference w:type="default" r:id="rId12"/>
       <w:pgSz w:w="12240" w:h="15840"/>
       <w:pgMar w:top="720" w:right="720" w:bottom="720" w:left="720" w:header="720" w:footer="720" w:gutter="0"/>
+      <w:pgNumType w:start="0"/>
       <w:cols w:space="720"/>
+      <w:titlePg/>
       <w:docGrid w:linePitch="360"/>
     </w:sectPr>
   </w:body>
 </w:document>
+</file>
+
+<file path=word/endnotes.xml><?xml version="1.0" encoding="utf-8"?>
+<w:endnotes xmlns:wpc="http://schemas.microsoft.com/office/word/2010/wordprocessingCanvas" xmlns:cx="http://schemas.microsoft.com/office/drawing/2014/chartex" xmlns:cx1="http://schemas.microsoft.com/office/drawing/2015/9/8/chartex" xmlns:cx2="http://schemas.microsoft.com/office/drawing/2015/10/21/chartex" xmlns:cx3="http://schemas.microsoft.com/office/drawing/2016/5/9/chartex" xmlns:cx4="http://schemas.microsoft.com/office/drawing/2016/5/10/chartex" xmlns:cx5="http://schemas.microsoft.com/office/drawing/2016/5/11/chartex" xmlns:cx6="http://schemas.microsoft.com/office/drawing/2016/5/12/chartex" xmlns:cx7="http://schemas.microsoft.com/office/drawing/2016/5/13/chartex" xmlns:cx8="http://schemas.microsoft.com/office/drawing/2016/5/14/chartex" xmlns:mc="http://schemas.openxmlformats.org/markup-compatibility/2006" xmlns:aink="http://schemas.microsoft.com/office/drawing/2016/ink" xmlns:am3d="http://schemas.microsoft.com/office/drawing/2017/model3d" xmlns:o="urn:schemas-microsoft-com:office:office" xmlns:oel="http://schemas.microsoft.com/office/2019/extlst" xmlns:r="http://schemas.openxmlformats.org/officeDocument/2006/relationships" xmlns:m="http://schemas.openxmlformats.org/officeDocument/2006/math" xmlns:v="urn:schemas-microsoft-com:vml" xmlns:wp14="http://schemas.microsoft.com/office/word/2010/wordprocessingDrawing" xmlns:wp="http://schemas.openxmlformats.org/drawingml/2006/wordprocessingDrawing" xmlns:w10="urn:schemas-microsoft-com:office:word" xmlns:w="http://schemas.openxmlformats.org/wordprocessingml/2006/main" xmlns:w14="http://schemas.microsoft.com/office/word/2010/wordml" xmlns:w15="http://schemas.microsoft.com/office/word/2012/wordml" xmlns:w16cex="http://schemas.microsoft.com/office/word/2018/wordml/cex" xmlns:w16cid="http://schemas.microsoft.com/office/word/2016/wordml/cid" xmlns:w16="http://schemas.microsoft.com/office/word/2018/wordml" xmlns:w16du="http://schemas.microsoft.com/office/word/2023/wordml/word16du" xmlns:w16sdtdh="http://schemas.microsoft.com/office/word/2020/wordml/sdtdatahash" xmlns:w16sdtfl="http://schemas.microsoft.com/office/word/2024/wordml/sdtformatlock" xmlns:w16se="http://schemas.microsoft.com/office/word/2015/wordml/symex" xmlns:wpg="http://schemas.microsoft.com/office/word/2010/wordprocessingGroup" xmlns:wpi="http://schemas.microsoft.com/office/word/2010/wordprocessingInk" xmlns:wne="http://schemas.microsoft.com/office/word/2006/wordml" xmlns:wps="http://schemas.microsoft.com/office/word/2010/wordprocessingShape" mc:Ignorable="w14 w15 w16se w16cid w16 w16cex w16sdtdh w16sdtfl w16du wp14">
+  <w:endnote w:type="separator" w:id="-1">
+    <w:p>
+      <w:pPr>
+        <w:spacing w:after="0" w:line="240" w:lineRule="auto"/>
+      </w:pPr>
+      <w:r>
+        <w:separator/>
+      </w:r>
+    </w:p>
+  </w:endnote>
+  <w:endnote w:type="continuationSeparator" w:id="0">
+    <w:p>
+      <w:pPr>
+        <w:spacing w:after="0" w:line="240" w:lineRule="auto"/>
+      </w:pPr>
+      <w:r>
+        <w:continuationSeparator/>
+      </w:r>
+    </w:p>
+  </w:endnote>
+</w:endnotes>
+</file>
+
+<file path=word/footer1.xml><?xml version="1.0" encoding="utf-8"?>
+<w:ftr xmlns:wpc="http://schemas.microsoft.com/office/word/2010/wordprocessingCanvas" xmlns:cx="http://schemas.microsoft.com/office/drawing/2014/chartex" xmlns:cx1="http://schemas.microsoft.com/office/drawing/2015/9/8/chartex" xmlns:cx2="http://schemas.microsoft.com/office/drawing/2015/10/21/chartex" xmlns:cx3="http://schemas.microsoft.com/office/drawing/2016/5/9/chartex" xmlns:cx4="http://schemas.microsoft.com/office/drawing/2016/5/10/chartex" xmlns:cx5="http://schemas.microsoft.com/office/drawing/2016/5/11/chartex" xmlns:cx6="http://schemas.microsoft.com/office/drawing/2016/5/12/chartex" xmlns:cx7="http://schemas.microsoft.com/office/drawing/2016/5/13/chartex" xmlns:cx8="http://schemas.microsoft.com/office/drawing/2016/5/14/chartex" xmlns:mc="http://schemas.openxmlformats.org/markup-compatibility/2006" xmlns:aink="http://schemas.microsoft.com/office/drawing/2016/ink" xmlns:am3d="http://schemas.microsoft.com/office/drawing/2017/model3d" xmlns:o="urn:schemas-microsoft-com:office:office" xmlns:oel="http://schemas.microsoft.com/office/2019/extlst" xmlns:r="http://schemas.openxmlformats.org/officeDocument/2006/relationships" xmlns:m="http://schemas.openxmlformats.org/officeDocument/2006/math" xmlns:v="urn:schemas-microsoft-com:vml" xmlns:wp14="http://schemas.microsoft.com/office/word/2010/wordprocessingDrawing" xmlns:wp="http://schemas.openxmlformats.org/drawingml/2006/wordprocessingDrawing" xmlns:w10="urn:schemas-microsoft-com:office:word" xmlns:w="http://schemas.openxmlformats.org/wordprocessingml/2006/main" xmlns:w14="http://schemas.microsoft.com/office/word/2010/wordml" xmlns:w15="http://schemas.microsoft.com/office/word/2012/wordml" xmlns:w16cex="http://schemas.microsoft.com/office/word/2018/wordml/cex" xmlns:w16cid="http://schemas.microsoft.com/office/word/2016/wordml/cid" xmlns:w16="http://schemas.microsoft.com/office/word/2018/wordml" xmlns:w16du="http://schemas.microsoft.com/office/word/2023/wordml/word16du" xmlns:w16sdtdh="http://schemas.microsoft.com/office/word/2020/wordml/sdtdatahash" xmlns:w16sdtfl="http://schemas.microsoft.com/office/word/2024/wordml/sdtformatlock" xmlns:w16se="http://schemas.microsoft.com/office/word/2015/wordml/symex" xmlns:wpg="http://schemas.microsoft.com/office/word/2010/wordprocessingGroup" xmlns:wpi="http://schemas.microsoft.com/office/word/2010/wordprocessingInk" xmlns:wne="http://schemas.microsoft.com/office/word/2006/wordml" xmlns:wps="http://schemas.microsoft.com/office/word/2010/wordprocessingShape" mc:Ignorable="w14 w15 w16se w16cid w16 w16cex w16sdtdh w16sdtfl w16du wp14">
+  <w:sdt>
+    <w:sdtPr>
+      <w:rPr>
+        <w:rFonts w:cstheme="majorBidi"/>
+      </w:rPr>
+      <w:id w:val="486061671"/>
+      <w:docPartObj>
+        <w:docPartGallery w:val="Page Numbers (Bottom of Page)"/>
+        <w:docPartUnique/>
+      </w:docPartObj>
+    </w:sdtPr>
+    <w:sdtEndPr>
+      <w:rPr>
+        <w:noProof/>
+      </w:rPr>
+    </w:sdtEndPr>
+    <w:sdtContent>
+      <w:p>
+        <w:pPr>
+          <w:pStyle w:val="Footer"/>
+          <w:jc w:val="right"/>
+          <w:rPr>
+            <w:rFonts w:cstheme="majorBidi"/>
+          </w:rPr>
+        </w:pPr>
+        <w:r>
+          <w:rPr>
+            <w:rFonts w:cstheme="majorBidi"/>
+          </w:rPr>
+          <w:fldChar w:fldCharType="begin"/>
+        </w:r>
+        <w:r>
+          <w:rPr>
+            <w:rFonts w:cstheme="majorBidi"/>
+          </w:rPr>
+          <w:instrText xml:space="preserve"> PAGE   \* MERGEFORMAT </w:instrText>
+        </w:r>
+        <w:r>
+          <w:rPr>
+            <w:rFonts w:cstheme="majorBidi"/>
+          </w:rPr>
+          <w:fldChar w:fldCharType="separate"/>
+        </w:r>
+        <w:r>
+          <w:rPr>
+            <w:rFonts w:cstheme="majorBidi"/>
+            <w:noProof/>
+          </w:rPr>
+          <w:t>2</w:t>
+        </w:r>
+        <w:r>
+          <w:rPr>
+            <w:rFonts w:cstheme="majorBidi"/>
+            <w:noProof/>
+          </w:rPr>
+          <w:fldChar w:fldCharType="end"/>
+        </w:r>
+      </w:p>
+    </w:sdtContent>
+  </w:sdt>
+  <w:p>
+    <w:pPr>
+      <w:pStyle w:val="Footer"/>
+      <w:rPr>
+        <w:rFonts w:cstheme="majorBidi"/>
+      </w:rPr>
+    </w:pPr>
+  </w:p>
+</w:ftr>
+</file>
+
+<file path=word/footnotes.xml><?xml version="1.0" encoding="utf-8"?>
+<w:footnotes xmlns:wpc="http://schemas.microsoft.com/office/word/2010/wordprocessingCanvas" xmlns:cx="http://schemas.microsoft.com/office/drawing/2014/chartex" xmlns:cx1="http://schemas.microsoft.com/office/drawing/2015/9/8/chartex" xmlns:cx2="http://schemas.microsoft.com/office/drawing/2015/10/21/chartex" xmlns:cx3="http://schemas.microsoft.com/office/drawing/2016/5/9/chartex" xmlns:cx4="http://schemas.microsoft.com/office/drawing/2016/5/10/chartex" xmlns:cx5="http://schemas.microsoft.com/office/drawing/2016/5/11/chartex" xmlns:cx6="http://schemas.microsoft.com/office/drawing/2016/5/12/chartex" xmlns:cx7="http://schemas.microsoft.com/office/drawing/2016/5/13/chartex" xmlns:cx8="http://schemas.microsoft.com/office/drawing/2016/5/14/chartex" xmlns:mc="http://schemas.openxmlformats.org/markup-compatibility/2006" xmlns:aink="http://schemas.microsoft.com/office/drawing/2016/ink" xmlns:am3d="http://schemas.microsoft.com/office/drawing/2017/model3d" xmlns:o="urn:schemas-microsoft-com:office:office" xmlns:oel="http://schemas.microsoft.com/office/2019/extlst" xmlns:r="http://schemas.openxmlformats.org/officeDocument/2006/relationships" xmlns:m="http://schemas.openxmlformats.org/officeDocument/2006/math" xmlns:v="urn:schemas-microsoft-com:vml" xmlns:wp14="http://schemas.microsoft.com/office/word/2010/wordprocessingDrawing" xmlns:wp="http://schemas.openxmlformats.org/drawingml/2006/wordprocessingDrawing" xmlns:w10="urn:schemas-microsoft-com:office:word" xmlns:w="http://schemas.openxmlformats.org/wordprocessingml/2006/main" xmlns:w14="http://schemas.microsoft.com/office/word/2010/wordml" xmlns:w15="http://schemas.microsoft.com/office/word/2012/wordml" xmlns:w16cex="http://schemas.microsoft.com/office/word/2018/wordml/cex" xmlns:w16cid="http://schemas.microsoft.com/office/word/2016/wordml/cid" xmlns:w16="http://schemas.microsoft.com/office/word/2018/wordml" xmlns:w16du="http://schemas.microsoft.com/office/word/2023/wordml/word16du" xmlns:w16sdtdh="http://schemas.microsoft.com/office/word/2020/wordml/sdtdatahash" xmlns:w16sdtfl="http://schemas.microsoft.com/office/word/2024/wordml/sdtformatlock" xmlns:w16se="http://schemas.microsoft.com/office/word/2015/wordml/symex" xmlns:wpg="http://schemas.microsoft.com/office/word/2010/wordprocessingGroup" xmlns:wpi="http://schemas.microsoft.com/office/word/2010/wordprocessingInk" xmlns:wne="http://schemas.microsoft.com/office/word/2006/wordml" xmlns:wps="http://schemas.microsoft.com/office/word/2010/wordprocessingShape" mc:Ignorable="w14 w15 w16se w16cid w16 w16cex w16sdtdh w16sdtfl w16du wp14">
+  <w:footnote w:type="separator" w:id="-1">
+    <w:p>
+      <w:pPr>
+        <w:spacing w:after="0" w:line="240" w:lineRule="auto"/>
+      </w:pPr>
+      <w:r>
+        <w:separator/>
+      </w:r>
+    </w:p>
+  </w:footnote>
+  <w:footnote w:type="continuationSeparator" w:id="0">
+    <w:p>
+      <w:pPr>
+        <w:spacing w:after="0" w:line="240" w:lineRule="auto"/>
+      </w:pPr>
+      <w:r>
+        <w:continuationSeparator/>
+      </w:r>
+    </w:p>
+  </w:footnote>
+</w:footnotes>
 </file>
 
 <file path=word/numbering.xml><?xml version="1.0" encoding="utf-8"?>
@@ -316,8 +1513,124 @@
       <w:lvlJc w:val="left"/>
     </w:lvl>
   </w:abstractNum>
+  <w:abstractNum w:abstractNumId="1" w15:restartNumberingAfterBreak="0">
+    <w:nsid w:val="1D62712C"/>
+    <w:multiLevelType w:val="hybridMultilevel"/>
+    <w:tmpl w:val="D7AEEE0A"/>
+    <w:lvl w:ilvl="0" w:tplc="08090001">
+      <w:start w:val="1"/>
+      <w:numFmt w:val="bullet"/>
+      <w:lvlText w:val=""/>
+      <w:lvlJc w:val="left"/>
+      <w:pPr>
+        <w:ind w:left="720" w:hanging="360"/>
+      </w:pPr>
+      <w:rPr>
+        <w:rFonts w:ascii="Symbol" w:hAnsi="Symbol" w:hint="default"/>
+      </w:rPr>
+    </w:lvl>
+    <w:lvl w:ilvl="1" w:tplc="08090003" w:tentative="1">
+      <w:start w:val="1"/>
+      <w:numFmt w:val="bullet"/>
+      <w:lvlText w:val="o"/>
+      <w:lvlJc w:val="left"/>
+      <w:pPr>
+        <w:ind w:left="1440" w:hanging="360"/>
+      </w:pPr>
+      <w:rPr>
+        <w:rFonts w:ascii="Courier New" w:hAnsi="Courier New" w:cs="Courier New" w:hint="default"/>
+      </w:rPr>
+    </w:lvl>
+    <w:lvl w:ilvl="2" w:tplc="08090005" w:tentative="1">
+      <w:start w:val="1"/>
+      <w:numFmt w:val="bullet"/>
+      <w:lvlText w:val=""/>
+      <w:lvlJc w:val="left"/>
+      <w:pPr>
+        <w:ind w:left="2160" w:hanging="360"/>
+      </w:pPr>
+      <w:rPr>
+        <w:rFonts w:ascii="Wingdings" w:hAnsi="Wingdings" w:hint="default"/>
+      </w:rPr>
+    </w:lvl>
+    <w:lvl w:ilvl="3" w:tplc="08090001" w:tentative="1">
+      <w:start w:val="1"/>
+      <w:numFmt w:val="bullet"/>
+      <w:lvlText w:val=""/>
+      <w:lvlJc w:val="left"/>
+      <w:pPr>
+        <w:ind w:left="2880" w:hanging="360"/>
+      </w:pPr>
+      <w:rPr>
+        <w:rFonts w:ascii="Symbol" w:hAnsi="Symbol" w:hint="default"/>
+      </w:rPr>
+    </w:lvl>
+    <w:lvl w:ilvl="4" w:tplc="08090003" w:tentative="1">
+      <w:start w:val="1"/>
+      <w:numFmt w:val="bullet"/>
+      <w:lvlText w:val="o"/>
+      <w:lvlJc w:val="left"/>
+      <w:pPr>
+        <w:ind w:left="3600" w:hanging="360"/>
+      </w:pPr>
+      <w:rPr>
+        <w:rFonts w:ascii="Courier New" w:hAnsi="Courier New" w:cs="Courier New" w:hint="default"/>
+      </w:rPr>
+    </w:lvl>
+    <w:lvl w:ilvl="5" w:tplc="08090005" w:tentative="1">
+      <w:start w:val="1"/>
+      <w:numFmt w:val="bullet"/>
+      <w:lvlText w:val=""/>
+      <w:lvlJc w:val="left"/>
+      <w:pPr>
+        <w:ind w:left="4320" w:hanging="360"/>
+      </w:pPr>
+      <w:rPr>
+        <w:rFonts w:ascii="Wingdings" w:hAnsi="Wingdings" w:hint="default"/>
+      </w:rPr>
+    </w:lvl>
+    <w:lvl w:ilvl="6" w:tplc="08090001" w:tentative="1">
+      <w:start w:val="1"/>
+      <w:numFmt w:val="bullet"/>
+      <w:lvlText w:val=""/>
+      <w:lvlJc w:val="left"/>
+      <w:pPr>
+        <w:ind w:left="5040" w:hanging="360"/>
+      </w:pPr>
+      <w:rPr>
+        <w:rFonts w:ascii="Symbol" w:hAnsi="Symbol" w:hint="default"/>
+      </w:rPr>
+    </w:lvl>
+    <w:lvl w:ilvl="7" w:tplc="08090003" w:tentative="1">
+      <w:start w:val="1"/>
+      <w:numFmt w:val="bullet"/>
+      <w:lvlText w:val="o"/>
+      <w:lvlJc w:val="left"/>
+      <w:pPr>
+        <w:ind w:left="5760" w:hanging="360"/>
+      </w:pPr>
+      <w:rPr>
+        <w:rFonts w:ascii="Courier New" w:hAnsi="Courier New" w:cs="Courier New" w:hint="default"/>
+      </w:rPr>
+    </w:lvl>
+    <w:lvl w:ilvl="8" w:tplc="08090005" w:tentative="1">
+      <w:start w:val="1"/>
+      <w:numFmt w:val="bullet"/>
+      <w:lvlText w:val=""/>
+      <w:lvlJc w:val="left"/>
+      <w:pPr>
+        <w:ind w:left="6480" w:hanging="360"/>
+      </w:pPr>
+      <w:rPr>
+        <w:rFonts w:ascii="Wingdings" w:hAnsi="Wingdings" w:hint="default"/>
+      </w:rPr>
+    </w:lvl>
+  </w:abstractNum>
   <w:num w:numId="1" w16cid:durableId="139351589">
     <w:abstractNumId w:val="0"/>
+  </w:num>
+  <w:num w:numId="2" w16cid:durableId="676885702">
+    <w:abstractNumId w:val="1"/>
   </w:num>
 </w:numbering>
 </file>
@@ -722,6 +2035,17 @@
   <w:style w:type="paragraph" w:default="1" w:styleId="Normal">
     <w:name w:val="Normal"/>
     <w:qFormat/>
+    <w:rsid w:val="0020076A"/>
+    <w:pPr>
+      <w:spacing w:after="200" w:line="276" w:lineRule="auto"/>
+      <w:jc w:val="both"/>
+    </w:pPr>
+    <w:rPr>
+      <w:rFonts w:asciiTheme="majorBidi" w:hAnsiTheme="majorBidi"/>
+      <w:kern w:val="0"/>
+      <w:sz w:val="24"/>
+      <w14:ligatures w14:val="none"/>
+    </w:rPr>
   </w:style>
   <w:style w:type="paragraph" w:styleId="Heading1">
     <w:name w:val="heading 1"/>
@@ -750,10 +2074,9 @@
     <w:next w:val="Normal"/>
     <w:link w:val="Heading2Char"/>
     <w:uiPriority w:val="9"/>
-    <w:semiHidden/>
     <w:unhideWhenUsed/>
     <w:qFormat/>
-    <w:rsid w:val="00E96FB9"/>
+    <w:rsid w:val="0020076A"/>
     <w:pPr>
       <w:keepNext/>
       <w:keepLines/>
@@ -761,10 +2084,12 @@
       <w:outlineLvl w:val="1"/>
     </w:pPr>
     <w:rPr>
-      <w:rFonts w:asciiTheme="majorHAnsi" w:eastAsiaTheme="majorEastAsia" w:hAnsiTheme="majorHAnsi" w:cstheme="majorBidi"/>
-      <w:color w:val="2F5496" w:themeColor="accent1" w:themeShade="BF"/>
+      <w:rFonts w:eastAsiaTheme="majorEastAsia" w:cstheme="majorBidi"/>
+      <w:b/>
+      <w:color w:val="000000" w:themeColor="text1"/>
       <w:sz w:val="32"/>
       <w:szCs w:val="32"/>
+      <w:u w:val="single"/>
     </w:rPr>
   </w:style>
   <w:style w:type="paragraph" w:styleId="Heading3">
@@ -773,10 +2098,9 @@
     <w:next w:val="Normal"/>
     <w:link w:val="Heading3Char"/>
     <w:uiPriority w:val="9"/>
-    <w:semiHidden/>
     <w:unhideWhenUsed/>
     <w:qFormat/>
-    <w:rsid w:val="00E96FB9"/>
+    <w:rsid w:val="0020076A"/>
     <w:pPr>
       <w:keepNext/>
       <w:keepLines/>
@@ -785,7 +2109,8 @@
     </w:pPr>
     <w:rPr>
       <w:rFonts w:eastAsiaTheme="majorEastAsia" w:cstheme="majorBidi"/>
-      <w:color w:val="2F5496" w:themeColor="accent1" w:themeShade="BF"/>
+      <w:b/>
+      <w:color w:val="000000" w:themeColor="text1"/>
       <w:sz w:val="28"/>
       <w:szCs w:val="28"/>
     </w:rPr>
@@ -925,6 +2250,7 @@
   <w:style w:type="character" w:default="1" w:styleId="DefaultParagraphFont">
     <w:name w:val="Default Paragraph Font"/>
     <w:uiPriority w:val="1"/>
+    <w:semiHidden/>
     <w:unhideWhenUsed/>
   </w:style>
   <w:style w:type="table" w:default="1" w:styleId="TableNormal">
@@ -966,13 +2292,16 @@
     <w:basedOn w:val="DefaultParagraphFont"/>
     <w:link w:val="Heading2"/>
     <w:uiPriority w:val="9"/>
-    <w:semiHidden/>
-    <w:rsid w:val="00E96FB9"/>
-    <w:rPr>
-      <w:rFonts w:asciiTheme="majorHAnsi" w:eastAsiaTheme="majorEastAsia" w:hAnsiTheme="majorHAnsi" w:cstheme="majorBidi"/>
-      <w:color w:val="2F5496" w:themeColor="accent1" w:themeShade="BF"/>
+    <w:rsid w:val="0020076A"/>
+    <w:rPr>
+      <w:rFonts w:asciiTheme="majorBidi" w:eastAsiaTheme="majorEastAsia" w:hAnsiTheme="majorBidi" w:cstheme="majorBidi"/>
+      <w:b/>
+      <w:color w:val="000000" w:themeColor="text1"/>
+      <w:kern w:val="0"/>
       <w:sz w:val="32"/>
       <w:szCs w:val="32"/>
+      <w:u w:val="single"/>
+      <w14:ligatures w14:val="none"/>
     </w:rPr>
   </w:style>
   <w:style w:type="character" w:customStyle="1" w:styleId="Heading3Char">
@@ -980,13 +2309,15 @@
     <w:basedOn w:val="DefaultParagraphFont"/>
     <w:link w:val="Heading3"/>
     <w:uiPriority w:val="9"/>
-    <w:semiHidden/>
-    <w:rsid w:val="00E96FB9"/>
-    <w:rPr>
-      <w:rFonts w:eastAsiaTheme="majorEastAsia" w:cstheme="majorBidi"/>
-      <w:color w:val="2F5496" w:themeColor="accent1" w:themeShade="BF"/>
+    <w:rsid w:val="0020076A"/>
+    <w:rPr>
+      <w:rFonts w:asciiTheme="majorBidi" w:eastAsiaTheme="majorEastAsia" w:hAnsiTheme="majorBidi" w:cstheme="majorBidi"/>
+      <w:b/>
+      <w:color w:val="000000" w:themeColor="text1"/>
+      <w:kern w:val="0"/>
       <w:sz w:val="28"/>
       <w:szCs w:val="28"/>
+      <w14:ligatures w14:val="none"/>
     </w:rPr>
   </w:style>
   <w:style w:type="character" w:customStyle="1" w:styleId="Heading4Char">
@@ -1237,6 +2568,145 @@
       <w:color w:val="2F5496" w:themeColor="accent1" w:themeShade="BF"/>
       <w:spacing w:val="5"/>
     </w:rPr>
+  </w:style>
+  <w:style w:type="paragraph" w:styleId="TOCHeading">
+    <w:name w:val="TOC Heading"/>
+    <w:basedOn w:val="Heading1"/>
+    <w:next w:val="Normal"/>
+    <w:uiPriority w:val="39"/>
+    <w:unhideWhenUsed/>
+    <w:qFormat/>
+    <w:rsid w:val="00480A98"/>
+    <w:pPr>
+      <w:spacing w:before="240" w:after="0"/>
+      <w:outlineLvl w:val="9"/>
+    </w:pPr>
+    <w:rPr>
+      <w:sz w:val="32"/>
+      <w:szCs w:val="32"/>
+    </w:rPr>
+  </w:style>
+  <w:style w:type="paragraph" w:styleId="TableofFigures">
+    <w:name w:val="table of figures"/>
+    <w:basedOn w:val="Normal"/>
+    <w:next w:val="Normal"/>
+    <w:uiPriority w:val="99"/>
+    <w:unhideWhenUsed/>
+    <w:rsid w:val="00480A98"/>
+    <w:pPr>
+      <w:spacing w:after="0"/>
+      <w:ind w:left="440" w:hanging="440"/>
+      <w:jc w:val="left"/>
+    </w:pPr>
+    <w:rPr>
+      <w:rFonts w:asciiTheme="minorHAnsi" w:hAnsiTheme="minorHAnsi" w:cstheme="minorHAnsi"/>
+      <w:smallCaps/>
+      <w:sz w:val="20"/>
+      <w:szCs w:val="24"/>
+    </w:rPr>
+  </w:style>
+  <w:style w:type="character" w:styleId="Hyperlink">
+    <w:name w:val="Hyperlink"/>
+    <w:basedOn w:val="DefaultParagraphFont"/>
+    <w:uiPriority w:val="99"/>
+    <w:unhideWhenUsed/>
+    <w:rsid w:val="004C599F"/>
+    <w:rPr>
+      <w:color w:val="0563C1" w:themeColor="hyperlink"/>
+      <w:u w:val="single"/>
+    </w:rPr>
+  </w:style>
+  <w:style w:type="character" w:styleId="UnresolvedMention">
+    <w:name w:val="Unresolved Mention"/>
+    <w:basedOn w:val="DefaultParagraphFont"/>
+    <w:uiPriority w:val="99"/>
+    <w:semiHidden/>
+    <w:unhideWhenUsed/>
+    <w:rsid w:val="004C599F"/>
+    <w:rPr>
+      <w:color w:val="605E5C"/>
+      <w:shd w:val="clear" w:color="auto" w:fill="E1DFDD"/>
+    </w:rPr>
+  </w:style>
+  <w:style w:type="paragraph" w:styleId="Header">
+    <w:name w:val="header"/>
+    <w:basedOn w:val="Normal"/>
+    <w:link w:val="HeaderChar"/>
+    <w:uiPriority w:val="99"/>
+    <w:unhideWhenUsed/>
+    <w:rsid w:val="005E5AE2"/>
+    <w:pPr>
+      <w:tabs>
+        <w:tab w:val="center" w:pos="4680"/>
+        <w:tab w:val="right" w:pos="9360"/>
+      </w:tabs>
+      <w:spacing w:after="0" w:line="240" w:lineRule="auto"/>
+    </w:pPr>
+  </w:style>
+  <w:style w:type="character" w:customStyle="1" w:styleId="HeaderChar">
+    <w:name w:val="Header Char"/>
+    <w:basedOn w:val="DefaultParagraphFont"/>
+    <w:link w:val="Header"/>
+    <w:uiPriority w:val="99"/>
+    <w:rsid w:val="005E5AE2"/>
+    <w:rPr>
+      <w:rFonts w:asciiTheme="majorHAnsi" w:hAnsiTheme="majorHAnsi"/>
+      <w:kern w:val="0"/>
+      <w14:ligatures w14:val="none"/>
+    </w:rPr>
+  </w:style>
+  <w:style w:type="paragraph" w:styleId="Footer">
+    <w:name w:val="footer"/>
+    <w:basedOn w:val="Normal"/>
+    <w:link w:val="FooterChar"/>
+    <w:uiPriority w:val="99"/>
+    <w:unhideWhenUsed/>
+    <w:rsid w:val="005E5AE2"/>
+    <w:pPr>
+      <w:tabs>
+        <w:tab w:val="center" w:pos="4680"/>
+        <w:tab w:val="right" w:pos="9360"/>
+      </w:tabs>
+      <w:spacing w:after="0" w:line="240" w:lineRule="auto"/>
+    </w:pPr>
+  </w:style>
+  <w:style w:type="character" w:customStyle="1" w:styleId="FooterChar">
+    <w:name w:val="Footer Char"/>
+    <w:basedOn w:val="DefaultParagraphFont"/>
+    <w:link w:val="Footer"/>
+    <w:uiPriority w:val="99"/>
+    <w:rsid w:val="005E5AE2"/>
+    <w:rPr>
+      <w:rFonts w:asciiTheme="majorHAnsi" w:hAnsiTheme="majorHAnsi"/>
+      <w:kern w:val="0"/>
+      <w14:ligatures w14:val="none"/>
+    </w:rPr>
+  </w:style>
+  <w:style w:type="paragraph" w:styleId="TOC2">
+    <w:name w:val="toc 2"/>
+    <w:basedOn w:val="Normal"/>
+    <w:next w:val="Normal"/>
+    <w:autoRedefine/>
+    <w:uiPriority w:val="39"/>
+    <w:unhideWhenUsed/>
+    <w:rsid w:val="00894A50"/>
+    <w:pPr>
+      <w:spacing w:after="100"/>
+      <w:ind w:left="220"/>
+    </w:pPr>
+  </w:style>
+  <w:style w:type="paragraph" w:styleId="TOC3">
+    <w:name w:val="toc 3"/>
+    <w:basedOn w:val="Normal"/>
+    <w:next w:val="Normal"/>
+    <w:autoRedefine/>
+    <w:uiPriority w:val="39"/>
+    <w:unhideWhenUsed/>
+    <w:rsid w:val="00894A50"/>
+    <w:pPr>
+      <w:spacing w:after="100"/>
+      <w:ind w:left="440"/>
+    </w:pPr>
   </w:style>
 </w:styles>
 </file>
@@ -1537,11 +3007,19 @@
 </file>
 
 <file path=customXml/item1.xml><?xml version="1.0" encoding="utf-8"?>
-<b:Sources xmlns:b="http://schemas.openxmlformats.org/officeDocument/2006/bibliography" xmlns="http://schemas.openxmlformats.org/officeDocument/2006/bibliography" SelectedStyle="\APASixthEditionOfficeOnline.xsl" StyleName="APA" Version="6"/>
+<b:Sources xmlns:b="http://schemas.openxmlformats.org/officeDocument/2006/bibliography" xmlns="http://schemas.openxmlformats.org/officeDocument/2006/bibliography" SelectedStyle="\APASixthEditionOfficeOnline.xsl" StyleName="APA" Version="6">
+  <b:Source>
+    <b:Tag>htt</b:Tag>
+    <b:SourceType>InternetSite</b:SourceType>
+    <b:Guid>{560FAB9A-FE6C-4936-AD2A-355D628EDBB5}</b:Guid>
+    <b:URL>https://www.tutorialspoint.com/microprocessor/microprocessor_8086_instruction_sets.htm</b:URL>
+    <b:RefOrder>1</b:RefOrder>
+  </b:Source>
+</b:Sources>
 </file>
 
 <file path=customXml/itemProps1.xml><?xml version="1.0" encoding="utf-8"?>
-<ds:datastoreItem xmlns:ds="http://schemas.openxmlformats.org/officeDocument/2006/customXml" ds:itemID="{E8E56868-E47E-437A-99C6-D3812E7BBA9E}">
+<ds:datastoreItem xmlns:ds="http://schemas.openxmlformats.org/officeDocument/2006/customXml" ds:itemID="{5D4E46F8-F9DD-479A-81BB-B1BA6899C0E2}">
   <ds:schemaRefs>
     <ds:schemaRef ds:uri="http://schemas.openxmlformats.org/officeDocument/2006/bibliography"/>
   </ds:schemaRefs>

</xml_diff>

<commit_message>
added name and university ID
</commit_message>
<xml_diff>
--- a/SW_Report.docx
+++ b/SW_Report.docx
@@ -120,7 +120,7 @@
           <w:noProof/>
         </w:rPr>
         <w:drawing>
-          <wp:inline distT="0" distB="0" distL="0" distR="0" wp14:anchorId="2C4FDDC7" wp14:editId="5CCAF1BF">
+          <wp:inline distT="0" distB="0" distL="0" distR="0" wp14:anchorId="2C4FDDC7" wp14:editId="20177696">
             <wp:extent cx="2520244" cy="1981200"/>
             <wp:effectExtent l="0" t="0" r="0" b="0"/>
             <wp:docPr id="1" name="Picture 1"/>
@@ -213,7 +213,7 @@
           <w:szCs w:val="40"/>
           <w:u w:val="single"/>
         </w:rPr>
-        <w:t>Microprocessors</w:t>
+        <w:t>Microprocessors (</w:t>
       </w:r>
       <w:r>
         <w:rPr>
@@ -224,7 +224,7 @@
           <w:szCs w:val="40"/>
           <w:u w:val="single"/>
         </w:rPr>
-        <w:t xml:space="preserve"> (</w:t>
+        <w:t>22344</w:t>
       </w:r>
       <w:r>
         <w:rPr>
@@ -235,9 +235,13 @@
           <w:szCs w:val="40"/>
           <w:u w:val="single"/>
         </w:rPr>
-        <w:t>22344</w:t>
-      </w:r>
-      <w:r>
+        <w:t>)</w:t>
+      </w:r>
+    </w:p>
+    <w:p>
+      <w:pPr>
+        <w:spacing w:after="0"/>
+        <w:jc w:val="center"/>
         <w:rPr>
           <w:rFonts w:cstheme="majorBidi"/>
           <w:b/>
@@ -246,13 +250,8 @@
           <w:szCs w:val="40"/>
           <w:u w:val="single"/>
         </w:rPr>
-        <w:t>)</w:t>
-      </w:r>
-    </w:p>
-    <w:p>
-      <w:pPr>
-        <w:spacing w:after="0"/>
-        <w:jc w:val="center"/>
+      </w:pPr>
+      <w:r>
         <w:rPr>
           <w:rFonts w:cstheme="majorBidi"/>
           <w:b/>
@@ -261,28 +260,7 @@
           <w:szCs w:val="40"/>
           <w:u w:val="single"/>
         </w:rPr>
-      </w:pPr>
-      <w:r>
-        <w:rPr>
-          <w:rFonts w:cstheme="majorBidi"/>
-          <w:b/>
-          <w:bCs/>
-          <w:sz w:val="40"/>
-          <w:szCs w:val="40"/>
-          <w:u w:val="single"/>
-        </w:rPr>
-        <w:t>Software Quiz App Assembly</w:t>
-      </w:r>
-      <w:r>
-        <w:rPr>
-          <w:rFonts w:cstheme="majorBidi"/>
-          <w:b/>
-          <w:bCs/>
-          <w:sz w:val="40"/>
-          <w:szCs w:val="40"/>
-          <w:u w:val="single"/>
-        </w:rPr>
-        <w:t xml:space="preserve"> Project</w:t>
+        <w:t>Software Quiz App Assembly Project</w:t>
       </w:r>
     </w:p>
     <w:p>
@@ -403,15 +381,7 @@
           <w:sz w:val="32"/>
           <w:szCs w:val="32"/>
         </w:rPr>
-        <w:t xml:space="preserve"> </w:t>
-      </w:r>
-      <w:r>
-        <w:rPr>
-          <w:rFonts w:cstheme="majorBidi"/>
-          <w:sz w:val="32"/>
-          <w:szCs w:val="32"/>
-        </w:rPr>
-        <w:t>Dr. Heba Abdel-Nabi</w:t>
+        <w:t xml:space="preserve"> Dr. Heba Abdel-Nabi</w:t>
       </w:r>
     </w:p>
     <w:p>
@@ -522,21 +492,7 @@
           <w:i/>
           <w:iCs/>
         </w:rPr>
-        <w:t xml:space="preserve">This project deploys a variable Multiple-Choice Quiz </w:t>
-      </w:r>
-      <w:r>
-        <w:rPr>
-          <w:i/>
-          <w:iCs/>
-        </w:rPr>
-        <w:t>Application</w:t>
-      </w:r>
-      <w:r>
-        <w:rPr>
-          <w:i/>
-          <w:iCs/>
-        </w:rPr>
-        <w:t xml:space="preserve"> in 8086 assembly language with user login, randomly sorted questions, and scoring. Users are verified through preassigned credentials, respond dynamically requested questions on the selected subject matter, and get instant feedback. The solution focuses on modular design, memory management, and interrupt-based I/O, demonstrating deployed low-level programming to interactive software.</w:t>
+        <w:t>This project deploys a variable Multiple-Choice Quiz Application in 8086 assembly language with user login, randomly sorted questions, and scoring. Users are verified through preassigned credentials, respond dynamically requested questions on the selected subject matter, and get instant feedback. The solution focuses on modular design, memory management, and interrupt-based I/O, demonstrating deployed low-level programming to interactive software.</w:t>
       </w:r>
     </w:p>
     <w:sdt>
@@ -1187,6 +1143,7 @@
       <w:r>
         <w:t xml:space="preserve">procedures </w:t>
       </w:r>
+      <w:proofErr w:type="spellStart"/>
       <w:r>
         <w:rPr>
           <w:b/>
@@ -1194,9 +1151,11 @@
         </w:rPr>
         <w:t>userAuthentication</w:t>
       </w:r>
+      <w:proofErr w:type="spellEnd"/>
       <w:r>
         <w:t xml:space="preserve">, </w:t>
       </w:r>
+      <w:proofErr w:type="spellStart"/>
       <w:r>
         <w:rPr>
           <w:b/>
@@ -1204,6 +1163,7 @@
         </w:rPr>
         <w:t>shuffleQuiz</w:t>
       </w:r>
+      <w:proofErr w:type="spellEnd"/>
       <w:r>
         <w:t xml:space="preserve">, </w:t>
       </w:r>
@@ -1227,6 +1187,7 @@
       <w:r>
         <w:t xml:space="preserve">, </w:t>
       </w:r>
+      <w:proofErr w:type="spellStart"/>
       <w:r>
         <w:rPr>
           <w:b/>
@@ -1234,9 +1195,11 @@
         </w:rPr>
         <w:t>isValidAnswer</w:t>
       </w:r>
+      <w:proofErr w:type="spellEnd"/>
       <w:r>
         <w:t xml:space="preserve">, </w:t>
       </w:r>
+      <w:proofErr w:type="spellStart"/>
       <w:r>
         <w:rPr>
           <w:b/>
@@ -1244,16 +1207,34 @@
         </w:rPr>
         <w:t>gradeQuiz</w:t>
       </w:r>
-      <w:r>
-        <w:t xml:space="preserve">, and </w:t>
-      </w:r>
+      <w:proofErr w:type="spellEnd"/>
+      <w:r>
+        <w:t xml:space="preserve">, </w:t>
+      </w:r>
+      <w:proofErr w:type="spellStart"/>
       <w:r>
         <w:rPr>
           <w:b/>
           <w:bCs/>
         </w:rPr>
+        <w:t>printScoreboard</w:t>
+      </w:r>
+      <w:proofErr w:type="spellEnd"/>
+      <w:r>
+        <w:t>, and</w:t>
+      </w:r>
+      <w:r>
+        <w:t xml:space="preserve"> </w:t>
+      </w:r>
+      <w:proofErr w:type="spellStart"/>
+      <w:r>
+        <w:rPr>
+          <w:b/>
+          <w:bCs/>
+        </w:rPr>
         <w:t>terminateProgram</w:t>
       </w:r>
+      <w:proofErr w:type="spellEnd"/>
       <w:r>
         <w:t xml:space="preserve"> to provide it with the correct logic to function according to the requirements</w:t>
       </w:r>
@@ -1280,9 +1261,11 @@
       <w:bookmarkEnd w:id="4"/>
     </w:p>
     <w:p>
+      <w:proofErr w:type="spellStart"/>
       <w:r>
         <w:t>dsafasf</w:t>
       </w:r>
+      <w:proofErr w:type="spellEnd"/>
     </w:p>
     <w:p/>
     <w:p>
@@ -1351,7 +1334,7 @@
           <w:szCs w:val="18"/>
         </w:rPr>
       </w:pPr>
-      <w:hyperlink r:id="rId10" w:history="1">
+      <w:hyperlink r:id="rId10" w:anchor="int21h" w:history="1">
         <w:r>
           <w:rPr>
             <w:rStyle w:val="Hyperlink"/>

</xml_diff>